<commit_message>
Finished the first section but I don't have the set up to run the code. I will try at work to make any changes if this doesn't compile.
</commit_message>
<xml_diff>
--- a/WhatsNewInCSharp6/WhatsNewInCSharp6/Notes/C#6.docx
+++ b/WhatsNewInCSharp6/WhatsNewInCSharp6/Notes/C#6.docx
@@ -60,9 +60,515 @@
         <w:t>Null Conditionals</w:t>
       </w:r>
     </w:p>
-    <w:p>
+    <w:p/>
+    <w:p>
+      <w:pPr>
+        <w:pStyle w:val="Heading2"/>
+      </w:pPr>
+      <w:r>
+        <w:t>Expression Bodied Members</w:t>
+      </w:r>
+    </w:p>
+    <w:p/>
+    <w:p>
+      <w:pPr>
+        <w:autoSpaceDE w:val="0"/>
+        <w:autoSpaceDN w:val="0"/>
+        <w:adjustRightInd w:val="0"/>
+        <w:spacing w:after="0" w:line="240" w:lineRule="auto"/>
+        <w:rPr>
+          <w:rFonts w:ascii="Consolas" w:hAnsi="Consolas" w:cs="Consolas"/>
+          <w:color w:val="000000"/>
+        </w:rPr>
+      </w:pPr>
+      <w:r>
+        <w:rPr>
+          <w:rFonts w:ascii="Consolas" w:hAnsi="Consolas" w:cs="Consolas"/>
+          <w:color w:val="008000"/>
+        </w:rPr>
+        <w:t>//include just a single class instead of an entire namespace</w:t>
+      </w:r>
+      <w:r>
+        <w:rPr>
+          <w:rFonts w:ascii="Consolas" w:hAnsi="Consolas" w:cs="Consolas"/>
+          <w:color w:val="0000FF"/>
+        </w:rPr>
+        <w:br/>
+      </w:r>
+      <w:r>
+        <w:rPr>
+          <w:rFonts w:ascii="Consolas" w:hAnsi="Consolas" w:cs="Consolas"/>
+          <w:color w:val="0000FF"/>
+        </w:rPr>
+        <w:t>using</w:t>
+      </w:r>
+      <w:r>
+        <w:rPr>
+          <w:rFonts w:ascii="Consolas" w:hAnsi="Consolas" w:cs="Consolas"/>
+          <w:color w:val="000000"/>
+        </w:rPr>
+        <w:t xml:space="preserve"> </w:t>
+      </w:r>
+      <w:r>
+        <w:rPr>
+          <w:rFonts w:ascii="Consolas" w:hAnsi="Consolas" w:cs="Consolas"/>
+          <w:color w:val="0000FF"/>
+        </w:rPr>
+        <w:t>static</w:t>
+      </w:r>
+      <w:r>
+        <w:rPr>
+          <w:rFonts w:ascii="Consolas" w:hAnsi="Consolas" w:cs="Consolas"/>
+          <w:color w:val="000000"/>
+        </w:rPr>
+        <w:t xml:space="preserve"> </w:t>
+      </w:r>
+      <w:proofErr w:type="spellStart"/>
+      <w:r>
+        <w:rPr>
+          <w:rFonts w:ascii="Consolas" w:hAnsi="Consolas" w:cs="Consolas"/>
+          <w:color w:val="000000"/>
+        </w:rPr>
+        <w:t>System.Math</w:t>
+      </w:r>
+      <w:proofErr w:type="spellEnd"/>
+      <w:r>
+        <w:rPr>
+          <w:rFonts w:ascii="Consolas" w:hAnsi="Consolas" w:cs="Consolas"/>
+          <w:color w:val="000000"/>
+        </w:rPr>
+        <w:t>;</w:t>
+      </w:r>
+      <w:r>
+        <w:rPr>
+          <w:rFonts w:ascii="Consolas" w:hAnsi="Consolas" w:cs="Consolas"/>
+          <w:color w:val="008000"/>
+        </w:rPr>
+        <w:t xml:space="preserve"> </w:t>
+      </w:r>
+    </w:p>
+    <w:p>
+      <w:pPr>
+        <w:autoSpaceDE w:val="0"/>
+        <w:autoSpaceDN w:val="0"/>
+        <w:adjustRightInd w:val="0"/>
+        <w:spacing w:after="0" w:line="240" w:lineRule="auto"/>
+        <w:rPr>
+          <w:rFonts w:ascii="Consolas" w:hAnsi="Consolas" w:cs="Consolas"/>
+          <w:color w:val="000000"/>
+        </w:rPr>
+      </w:pPr>
+    </w:p>
+    <w:p>
+      <w:pPr>
+        <w:autoSpaceDE w:val="0"/>
+        <w:autoSpaceDN w:val="0"/>
+        <w:adjustRightInd w:val="0"/>
+        <w:spacing w:after="0" w:line="240" w:lineRule="auto"/>
+        <w:rPr>
+          <w:rFonts w:ascii="Consolas" w:hAnsi="Consolas" w:cs="Consolas"/>
+          <w:color w:val="000000"/>
+        </w:rPr>
+      </w:pPr>
+      <w:proofErr w:type="gramStart"/>
+      <w:r>
+        <w:rPr>
+          <w:rFonts w:ascii="Consolas" w:hAnsi="Consolas" w:cs="Consolas"/>
+          <w:color w:val="0000FF"/>
+        </w:rPr>
+        <w:t>namespace</w:t>
+      </w:r>
+      <w:proofErr w:type="gramEnd"/>
+      <w:r>
+        <w:rPr>
+          <w:rFonts w:ascii="Consolas" w:hAnsi="Consolas" w:cs="Consolas"/>
+          <w:color w:val="000000"/>
+        </w:rPr>
+        <w:t xml:space="preserve"> WhatsNewInCSharp6.Classes</w:t>
+      </w:r>
+    </w:p>
+    <w:p>
+      <w:pPr>
+        <w:autoSpaceDE w:val="0"/>
+        <w:autoSpaceDN w:val="0"/>
+        <w:adjustRightInd w:val="0"/>
+        <w:spacing w:after="0" w:line="240" w:lineRule="auto"/>
+        <w:rPr>
+          <w:rFonts w:ascii="Consolas" w:hAnsi="Consolas" w:cs="Consolas"/>
+          <w:color w:val="000000"/>
+        </w:rPr>
+      </w:pPr>
+      <w:r>
+        <w:rPr>
+          <w:rFonts w:ascii="Consolas" w:hAnsi="Consolas" w:cs="Consolas"/>
+          <w:color w:val="000000"/>
+        </w:rPr>
+        <w:t>{</w:t>
+      </w:r>
       <w:bookmarkStart w:id="0" w:name="_GoBack"/>
       <w:bookmarkEnd w:id="0"/>
+    </w:p>
+    <w:p>
+      <w:pPr>
+        <w:autoSpaceDE w:val="0"/>
+        <w:autoSpaceDN w:val="0"/>
+        <w:adjustRightInd w:val="0"/>
+        <w:spacing w:after="0" w:line="240" w:lineRule="auto"/>
+        <w:rPr>
+          <w:rFonts w:ascii="Consolas" w:hAnsi="Consolas" w:cs="Consolas"/>
+          <w:color w:val="000000"/>
+        </w:rPr>
+      </w:pPr>
+      <w:r>
+        <w:rPr>
+          <w:rFonts w:ascii="Consolas" w:hAnsi="Consolas" w:cs="Consolas"/>
+          <w:color w:val="000000"/>
+        </w:rPr>
+        <w:t xml:space="preserve">    </w:t>
+      </w:r>
+      <w:proofErr w:type="gramStart"/>
+      <w:r>
+        <w:rPr>
+          <w:rFonts w:ascii="Consolas" w:hAnsi="Consolas" w:cs="Consolas"/>
+          <w:color w:val="0000FF"/>
+        </w:rPr>
+        <w:t>public</w:t>
+      </w:r>
+      <w:proofErr w:type="gramEnd"/>
+      <w:r>
+        <w:rPr>
+          <w:rFonts w:ascii="Consolas" w:hAnsi="Consolas" w:cs="Consolas"/>
+          <w:color w:val="000000"/>
+        </w:rPr>
+        <w:t xml:space="preserve"> </w:t>
+      </w:r>
+      <w:r>
+        <w:rPr>
+          <w:rFonts w:ascii="Consolas" w:hAnsi="Consolas" w:cs="Consolas"/>
+          <w:color w:val="0000FF"/>
+        </w:rPr>
+        <w:t>class</w:t>
+      </w:r>
+      <w:r>
+        <w:rPr>
+          <w:rFonts w:ascii="Consolas" w:hAnsi="Consolas" w:cs="Consolas"/>
+          <w:color w:val="000000"/>
+        </w:rPr>
+        <w:t xml:space="preserve"> </w:t>
+      </w:r>
+      <w:proofErr w:type="spellStart"/>
+      <w:r>
+        <w:rPr>
+          <w:rFonts w:ascii="Consolas" w:hAnsi="Consolas" w:cs="Consolas"/>
+          <w:color w:val="000000"/>
+        </w:rPr>
+        <w:t>ExpressionBodyMember</w:t>
+      </w:r>
+      <w:proofErr w:type="spellEnd"/>
+    </w:p>
+    <w:p>
+      <w:pPr>
+        <w:autoSpaceDE w:val="0"/>
+        <w:autoSpaceDN w:val="0"/>
+        <w:adjustRightInd w:val="0"/>
+        <w:spacing w:after="0" w:line="240" w:lineRule="auto"/>
+        <w:rPr>
+          <w:rFonts w:ascii="Consolas" w:hAnsi="Consolas" w:cs="Consolas"/>
+          <w:color w:val="000000"/>
+        </w:rPr>
+      </w:pPr>
+      <w:r>
+        <w:rPr>
+          <w:rFonts w:ascii="Consolas" w:hAnsi="Consolas" w:cs="Consolas"/>
+          <w:color w:val="000000"/>
+        </w:rPr>
+        <w:t xml:space="preserve">    {</w:t>
+      </w:r>
+    </w:p>
+    <w:p>
+      <w:pPr>
+        <w:autoSpaceDE w:val="0"/>
+        <w:autoSpaceDN w:val="0"/>
+        <w:adjustRightInd w:val="0"/>
+        <w:spacing w:after="0" w:line="240" w:lineRule="auto"/>
+        <w:rPr>
+          <w:rFonts w:ascii="Consolas" w:hAnsi="Consolas" w:cs="Consolas"/>
+          <w:color w:val="000000"/>
+        </w:rPr>
+      </w:pPr>
+      <w:r>
+        <w:rPr>
+          <w:rFonts w:ascii="Consolas" w:hAnsi="Consolas" w:cs="Consolas"/>
+          <w:color w:val="000000"/>
+        </w:rPr>
+        <w:t xml:space="preserve">        </w:t>
+      </w:r>
+      <w:proofErr w:type="gramStart"/>
+      <w:r>
+        <w:rPr>
+          <w:rFonts w:ascii="Consolas" w:hAnsi="Consolas" w:cs="Consolas"/>
+          <w:color w:val="0000FF"/>
+        </w:rPr>
+        <w:t>public</w:t>
+      </w:r>
+      <w:proofErr w:type="gramEnd"/>
+      <w:r>
+        <w:rPr>
+          <w:rFonts w:ascii="Consolas" w:hAnsi="Consolas" w:cs="Consolas"/>
+          <w:color w:val="000000"/>
+        </w:rPr>
+        <w:t xml:space="preserve"> </w:t>
+      </w:r>
+      <w:r>
+        <w:rPr>
+          <w:rFonts w:ascii="Consolas" w:hAnsi="Consolas" w:cs="Consolas"/>
+          <w:color w:val="0000FF"/>
+        </w:rPr>
+        <w:t>double</w:t>
+      </w:r>
+      <w:r>
+        <w:rPr>
+          <w:rFonts w:ascii="Consolas" w:hAnsi="Consolas" w:cs="Consolas"/>
+          <w:color w:val="000000"/>
+        </w:rPr>
+        <w:t xml:space="preserve"> X { </w:t>
+      </w:r>
+      <w:r>
+        <w:rPr>
+          <w:rFonts w:ascii="Consolas" w:hAnsi="Consolas" w:cs="Consolas"/>
+          <w:color w:val="0000FF"/>
+        </w:rPr>
+        <w:t>get</w:t>
+      </w:r>
+      <w:r>
+        <w:rPr>
+          <w:rFonts w:ascii="Consolas" w:hAnsi="Consolas" w:cs="Consolas"/>
+          <w:color w:val="000000"/>
+        </w:rPr>
+        <w:t xml:space="preserve">; </w:t>
+      </w:r>
+      <w:r>
+        <w:rPr>
+          <w:rFonts w:ascii="Consolas" w:hAnsi="Consolas" w:cs="Consolas"/>
+          <w:color w:val="0000FF"/>
+        </w:rPr>
+        <w:t>set</w:t>
+      </w:r>
+      <w:r>
+        <w:rPr>
+          <w:rFonts w:ascii="Consolas" w:hAnsi="Consolas" w:cs="Consolas"/>
+          <w:color w:val="000000"/>
+        </w:rPr>
+        <w:t>; }</w:t>
+      </w:r>
+    </w:p>
+    <w:p>
+      <w:pPr>
+        <w:autoSpaceDE w:val="0"/>
+        <w:autoSpaceDN w:val="0"/>
+        <w:adjustRightInd w:val="0"/>
+        <w:spacing w:after="0" w:line="240" w:lineRule="auto"/>
+        <w:rPr>
+          <w:rFonts w:ascii="Consolas" w:hAnsi="Consolas" w:cs="Consolas"/>
+          <w:color w:val="000000"/>
+        </w:rPr>
+      </w:pPr>
+      <w:r>
+        <w:rPr>
+          <w:rFonts w:ascii="Consolas" w:hAnsi="Consolas" w:cs="Consolas"/>
+          <w:color w:val="000000"/>
+        </w:rPr>
+        <w:t xml:space="preserve">        </w:t>
+      </w:r>
+      <w:proofErr w:type="gramStart"/>
+      <w:r>
+        <w:rPr>
+          <w:rFonts w:ascii="Consolas" w:hAnsi="Consolas" w:cs="Consolas"/>
+          <w:color w:val="0000FF"/>
+        </w:rPr>
+        <w:t>public</w:t>
+      </w:r>
+      <w:proofErr w:type="gramEnd"/>
+      <w:r>
+        <w:rPr>
+          <w:rFonts w:ascii="Consolas" w:hAnsi="Consolas" w:cs="Consolas"/>
+          <w:color w:val="000000"/>
+        </w:rPr>
+        <w:t xml:space="preserve"> </w:t>
+      </w:r>
+      <w:r>
+        <w:rPr>
+          <w:rFonts w:ascii="Consolas" w:hAnsi="Consolas" w:cs="Consolas"/>
+          <w:color w:val="0000FF"/>
+        </w:rPr>
+        <w:t>double</w:t>
+      </w:r>
+      <w:r>
+        <w:rPr>
+          <w:rFonts w:ascii="Consolas" w:hAnsi="Consolas" w:cs="Consolas"/>
+          <w:color w:val="000000"/>
+        </w:rPr>
+        <w:t xml:space="preserve"> Y { </w:t>
+      </w:r>
+      <w:r>
+        <w:rPr>
+          <w:rFonts w:ascii="Consolas" w:hAnsi="Consolas" w:cs="Consolas"/>
+          <w:color w:val="0000FF"/>
+        </w:rPr>
+        <w:t>get</w:t>
+      </w:r>
+      <w:r>
+        <w:rPr>
+          <w:rFonts w:ascii="Consolas" w:hAnsi="Consolas" w:cs="Consolas"/>
+          <w:color w:val="000000"/>
+        </w:rPr>
+        <w:t xml:space="preserve">; </w:t>
+      </w:r>
+      <w:r>
+        <w:rPr>
+          <w:rFonts w:ascii="Consolas" w:hAnsi="Consolas" w:cs="Consolas"/>
+          <w:color w:val="0000FF"/>
+        </w:rPr>
+        <w:t>set</w:t>
+      </w:r>
+      <w:r>
+        <w:rPr>
+          <w:rFonts w:ascii="Consolas" w:hAnsi="Consolas" w:cs="Consolas"/>
+          <w:color w:val="000000"/>
+        </w:rPr>
+        <w:t>; }</w:t>
+      </w:r>
+    </w:p>
+    <w:p>
+      <w:pPr>
+        <w:autoSpaceDE w:val="0"/>
+        <w:autoSpaceDN w:val="0"/>
+        <w:adjustRightInd w:val="0"/>
+        <w:spacing w:after="0" w:line="240" w:lineRule="auto"/>
+        <w:rPr>
+          <w:rFonts w:ascii="Consolas" w:hAnsi="Consolas" w:cs="Consolas"/>
+          <w:color w:val="000000"/>
+        </w:rPr>
+      </w:pPr>
+    </w:p>
+    <w:p>
+      <w:pPr>
+        <w:autoSpaceDE w:val="0"/>
+        <w:autoSpaceDN w:val="0"/>
+        <w:adjustRightInd w:val="0"/>
+        <w:spacing w:after="0" w:line="240" w:lineRule="auto"/>
+        <w:rPr>
+          <w:rFonts w:ascii="Consolas" w:hAnsi="Consolas" w:cs="Consolas"/>
+          <w:color w:val="000000"/>
+        </w:rPr>
+      </w:pPr>
+      <w:r>
+        <w:rPr>
+          <w:rFonts w:ascii="Consolas" w:hAnsi="Consolas" w:cs="Consolas"/>
+          <w:color w:val="000000"/>
+        </w:rPr>
+        <w:t xml:space="preserve">        </w:t>
+      </w:r>
+      <w:r>
+        <w:rPr>
+          <w:rFonts w:ascii="Consolas" w:hAnsi="Consolas" w:cs="Consolas"/>
+          <w:color w:val="008000"/>
+        </w:rPr>
+        <w:t>//Lambda expression for a body member</w:t>
+      </w:r>
+    </w:p>
+    <w:p>
+      <w:pPr>
+        <w:autoSpaceDE w:val="0"/>
+        <w:autoSpaceDN w:val="0"/>
+        <w:adjustRightInd w:val="0"/>
+        <w:spacing w:after="0" w:line="240" w:lineRule="auto"/>
+        <w:rPr>
+          <w:rFonts w:ascii="Consolas" w:hAnsi="Consolas" w:cs="Consolas"/>
+          <w:color w:val="000000"/>
+        </w:rPr>
+      </w:pPr>
+      <w:r>
+        <w:rPr>
+          <w:rFonts w:ascii="Consolas" w:hAnsi="Consolas" w:cs="Consolas"/>
+          <w:color w:val="000000"/>
+        </w:rPr>
+        <w:t xml:space="preserve">        </w:t>
+      </w:r>
+      <w:proofErr w:type="gramStart"/>
+      <w:r>
+        <w:rPr>
+          <w:rFonts w:ascii="Consolas" w:hAnsi="Consolas" w:cs="Consolas"/>
+          <w:color w:val="0000FF"/>
+        </w:rPr>
+        <w:t>public</w:t>
+      </w:r>
+      <w:proofErr w:type="gramEnd"/>
+      <w:r>
+        <w:rPr>
+          <w:rFonts w:ascii="Consolas" w:hAnsi="Consolas" w:cs="Consolas"/>
+          <w:color w:val="000000"/>
+        </w:rPr>
+        <w:t xml:space="preserve"> </w:t>
+      </w:r>
+      <w:r>
+        <w:rPr>
+          <w:rFonts w:ascii="Consolas" w:hAnsi="Consolas" w:cs="Consolas"/>
+          <w:color w:val="0000FF"/>
+        </w:rPr>
+        <w:t>double</w:t>
+      </w:r>
+      <w:r>
+        <w:rPr>
+          <w:rFonts w:ascii="Consolas" w:hAnsi="Consolas" w:cs="Consolas"/>
+          <w:color w:val="000000"/>
+        </w:rPr>
+        <w:t xml:space="preserve"> Distance =&gt; </w:t>
+      </w:r>
+      <w:proofErr w:type="spellStart"/>
+      <w:r>
+        <w:rPr>
+          <w:rFonts w:ascii="Consolas" w:hAnsi="Consolas" w:cs="Consolas"/>
+          <w:color w:val="000000"/>
+        </w:rPr>
+        <w:t>Sqrt</w:t>
+      </w:r>
+      <w:proofErr w:type="spellEnd"/>
+      <w:r>
+        <w:rPr>
+          <w:rFonts w:ascii="Consolas" w:hAnsi="Consolas" w:cs="Consolas"/>
+          <w:color w:val="000000"/>
+        </w:rPr>
+        <w:t>(X * X + Y * Y);</w:t>
+      </w:r>
+    </w:p>
+    <w:p>
+      <w:pPr>
+        <w:autoSpaceDE w:val="0"/>
+        <w:autoSpaceDN w:val="0"/>
+        <w:adjustRightInd w:val="0"/>
+        <w:spacing w:after="0" w:line="240" w:lineRule="auto"/>
+        <w:rPr>
+          <w:rFonts w:ascii="Consolas" w:hAnsi="Consolas" w:cs="Consolas"/>
+          <w:color w:val="000000"/>
+        </w:rPr>
+      </w:pPr>
+      <w:r>
+        <w:rPr>
+          <w:rFonts w:ascii="Consolas" w:hAnsi="Consolas" w:cs="Consolas"/>
+          <w:color w:val="000000"/>
+        </w:rPr>
+        <w:t xml:space="preserve">    }</w:t>
+      </w:r>
+    </w:p>
+    <w:p>
+      <w:r>
+        <w:rPr>
+          <w:rFonts w:ascii="Consolas" w:hAnsi="Consolas" w:cs="Consolas"/>
+          <w:color w:val="000000"/>
+        </w:rPr>
+        <w:t>}</w:t>
+      </w:r>
     </w:p>
     <w:sectPr>
       <w:pgSz w:w="12240" w:h="15840"/>
@@ -589,6 +1095,28 @@
     <w:name w:val="Normal"/>
     <w:qFormat/>
   </w:style>
+  <w:style w:type="paragraph" w:styleId="Heading2">
+    <w:name w:val="heading 2"/>
+    <w:basedOn w:val="Normal"/>
+    <w:next w:val="Normal"/>
+    <w:link w:val="Heading2Char"/>
+    <w:uiPriority w:val="9"/>
+    <w:unhideWhenUsed/>
+    <w:qFormat/>
+    <w:rsid w:val="0021215A"/>
+    <w:pPr>
+      <w:keepNext/>
+      <w:keepLines/>
+      <w:spacing w:before="40" w:after="0"/>
+      <w:outlineLvl w:val="1"/>
+    </w:pPr>
+    <w:rPr>
+      <w:rFonts w:asciiTheme="majorHAnsi" w:eastAsiaTheme="majorEastAsia" w:hAnsiTheme="majorHAnsi" w:cstheme="majorBidi"/>
+      <w:color w:val="2E74B5" w:themeColor="accent1" w:themeShade="BF"/>
+      <w:sz w:val="26"/>
+      <w:szCs w:val="26"/>
+    </w:rPr>
+  </w:style>
   <w:style w:type="character" w:default="1" w:styleId="DefaultParagraphFont">
     <w:name w:val="Default Paragraph Font"/>
     <w:uiPriority w:val="1"/>
@@ -668,6 +1196,19 @@
       <w:kern w:val="28"/>
       <w:sz w:val="56"/>
       <w:szCs w:val="56"/>
+    </w:rPr>
+  </w:style>
+  <w:style w:type="character" w:customStyle="1" w:styleId="Heading2Char">
+    <w:name w:val="Heading 2 Char"/>
+    <w:basedOn w:val="DefaultParagraphFont"/>
+    <w:link w:val="Heading2"/>
+    <w:uiPriority w:val="9"/>
+    <w:rsid w:val="0021215A"/>
+    <w:rPr>
+      <w:rFonts w:asciiTheme="majorHAnsi" w:eastAsiaTheme="majorEastAsia" w:hAnsiTheme="majorHAnsi" w:cstheme="majorBidi"/>
+      <w:color w:val="2E74B5" w:themeColor="accent1" w:themeShade="BF"/>
+      <w:sz w:val="26"/>
+      <w:szCs w:val="26"/>
     </w:rPr>
   </w:style>
 </w:styles>

</xml_diff>